<commit_message>
Update Schematic + BOM
</commit_message>
<xml_diff>
--- a/Documentation/Bill of Materials.docx
+++ b/Documentation/Bill of Materials.docx
@@ -889,15 +889,7 @@
                 <w:sz w:val="24"/>
                 <w:szCs w:val="24"/>
               </w:rPr>
-              <w:t xml:space="preserve"> </w:t>
-            </w:r>
-            <w:r>
-              <w:rPr>
-                <w:rFonts w:ascii="Times New Roman" w:hAnsi="Times New Roman" w:cs="Times New Roman"/>
-                <w:sz w:val="24"/>
-                <w:szCs w:val="24"/>
-              </w:rPr>
-              <w:t>(Voltage Regulator)</w:t>
+              <w:t xml:space="preserve"> (Voltage Regulator)</w:t>
             </w:r>
           </w:p>
         </w:tc>
@@ -1772,7 +1764,7 @@
                 <w:sz w:val="24"/>
                 <w:szCs w:val="24"/>
               </w:rPr>
-              <w:t>8.25</w:t>
+              <w:t>9.44</w:t>
             </w:r>
           </w:p>
         </w:tc>
@@ -2078,25 +2070,7 @@
                   <w:sz w:val="24"/>
                   <w:szCs w:val="24"/>
                 </w:rPr>
-                <w:t>Li</w:t>
-              </w:r>
-              <w:r>
-                <w:rPr>
-                  <w:rStyle w:val="Hyperlink"/>
-                  <w:rFonts w:ascii="Times New Roman" w:hAnsi="Times New Roman" w:cs="Times New Roman"/>
-                  <w:sz w:val="24"/>
-                  <w:szCs w:val="24"/>
-                </w:rPr>
-                <w:t>n</w:t>
-              </w:r>
-              <w:r>
-                <w:rPr>
-                  <w:rStyle w:val="Hyperlink"/>
-                  <w:rFonts w:ascii="Times New Roman" w:hAnsi="Times New Roman" w:cs="Times New Roman"/>
-                  <w:sz w:val="24"/>
-                  <w:szCs w:val="24"/>
-                </w:rPr>
-                <w:t>k</w:t>
+                <w:t>Link</w:t>
               </w:r>
             </w:hyperlink>
           </w:p>
@@ -2424,15 +2398,7 @@
                 <w:sz w:val="24"/>
                 <w:szCs w:val="24"/>
               </w:rPr>
-              <w:t>$0.</w:t>
-            </w:r>
-            <w:r>
-              <w:rPr>
-                <w:rFonts w:ascii="Times New Roman" w:hAnsi="Times New Roman" w:cs="Times New Roman"/>
-                <w:sz w:val="24"/>
-                <w:szCs w:val="24"/>
-              </w:rPr>
-              <w:t>25</w:t>
+              <w:t>$0.25</w:t>
             </w:r>
           </w:p>
         </w:tc>
@@ -2602,25 +2568,7 @@
                   <w:sz w:val="24"/>
                   <w:szCs w:val="24"/>
                 </w:rPr>
-                <w:t>Li</w:t>
-              </w:r>
-              <w:r>
-                <w:rPr>
-                  <w:rStyle w:val="Hyperlink"/>
-                  <w:rFonts w:ascii="Times New Roman" w:hAnsi="Times New Roman" w:cs="Times New Roman"/>
-                  <w:sz w:val="24"/>
-                  <w:szCs w:val="24"/>
-                </w:rPr>
-                <w:t>n</w:t>
-              </w:r>
-              <w:r>
-                <w:rPr>
-                  <w:rStyle w:val="Hyperlink"/>
-                  <w:rFonts w:ascii="Times New Roman" w:hAnsi="Times New Roman" w:cs="Times New Roman"/>
-                  <w:sz w:val="24"/>
-                  <w:szCs w:val="24"/>
-                </w:rPr>
-                <w:t>k</w:t>
+                <w:t>Link</w:t>
               </w:r>
             </w:hyperlink>
           </w:p>
@@ -2826,64 +2774,6 @@
       <w:tr>
         <w:tc>
           <w:tcPr>
-            <w:tcW w:w="8023" w:type="dxa"/>
-            <w:gridSpan w:val="4"/>
-            <w:shd w:val="clear" w:color="auto" w:fill="BFBFBF" w:themeFill="background1" w:themeFillShade="BF"/>
-          </w:tcPr>
-          <w:p>
-            <w:pPr>
-              <w:jc w:val="center"/>
-              <w:rPr>
-                <w:rFonts w:ascii="Times New Roman" w:hAnsi="Times New Roman" w:cs="Times New Roman"/>
-                <w:sz w:val="24"/>
-                <w:szCs w:val="24"/>
-              </w:rPr>
-            </w:pPr>
-            <w:r>
-              <w:rPr>
-                <w:rFonts w:ascii="Times New Roman" w:hAnsi="Times New Roman" w:cs="Times New Roman"/>
-                <w:sz w:val="24"/>
-                <w:szCs w:val="24"/>
-              </w:rPr>
-              <w:t>Disk Reader</w:t>
-            </w:r>
-          </w:p>
-        </w:tc>
-        <w:tc>
-          <w:tcPr>
-            <w:tcW w:w="1327" w:type="dxa"/>
-          </w:tcPr>
-          <w:p>
-            <w:pPr>
-              <w:jc w:val="center"/>
-              <w:rPr>
-                <w:rFonts w:ascii="Times New Roman" w:hAnsi="Times New Roman" w:cs="Times New Roman"/>
-                <w:sz w:val="24"/>
-                <w:szCs w:val="24"/>
-              </w:rPr>
-            </w:pPr>
-            <w:r>
-              <w:rPr>
-                <w:rFonts w:ascii="Times New Roman" w:hAnsi="Times New Roman" w:cs="Times New Roman"/>
-                <w:sz w:val="24"/>
-                <w:szCs w:val="24"/>
-              </w:rPr>
-              <w:t>$19.</w:t>
-            </w:r>
-            <w:r>
-              <w:rPr>
-                <w:rFonts w:ascii="Times New Roman" w:hAnsi="Times New Roman" w:cs="Times New Roman"/>
-                <w:sz w:val="24"/>
-                <w:szCs w:val="24"/>
-              </w:rPr>
-              <w:t>74</w:t>
-            </w:r>
-          </w:p>
-        </w:tc>
-      </w:tr>
-      <w:tr>
-        <w:tc>
-          <w:tcPr>
             <w:tcW w:w="4713" w:type="dxa"/>
           </w:tcPr>
           <w:p>
@@ -2901,7 +2791,7 @@
                 <w:sz w:val="24"/>
                 <w:szCs w:val="24"/>
               </w:rPr>
-              <w:t>Stepper Motor</w:t>
+              <w:t>Programmer Header (40-pins breakable)</w:t>
             </w:r>
           </w:p>
         </w:tc>
@@ -2973,7 +2863,7 @@
                 <w:sz w:val="24"/>
                 <w:szCs w:val="24"/>
               </w:rPr>
-              <w:t>$7.49</w:t>
+              <w:t>$1.19</w:t>
             </w:r>
           </w:p>
         </w:tc>
@@ -2996,7 +2886,7 @@
                 <w:sz w:val="24"/>
                 <w:szCs w:val="24"/>
               </w:rPr>
-              <w:t>$7.49</w:t>
+              <w:t>$1.19</w:t>
             </w:r>
           </w:p>
         </w:tc>
@@ -3004,6 +2894,64 @@
       <w:tr>
         <w:tc>
           <w:tcPr>
+            <w:tcW w:w="8023" w:type="dxa"/>
+            <w:gridSpan w:val="4"/>
+            <w:shd w:val="clear" w:color="auto" w:fill="BFBFBF" w:themeFill="background1" w:themeFillShade="BF"/>
+          </w:tcPr>
+          <w:p>
+            <w:pPr>
+              <w:jc w:val="center"/>
+              <w:rPr>
+                <w:rFonts w:ascii="Times New Roman" w:hAnsi="Times New Roman" w:cs="Times New Roman"/>
+                <w:sz w:val="24"/>
+                <w:szCs w:val="24"/>
+              </w:rPr>
+            </w:pPr>
+            <w:r>
+              <w:rPr>
+                <w:rFonts w:ascii="Times New Roman" w:hAnsi="Times New Roman" w:cs="Times New Roman"/>
+                <w:sz w:val="24"/>
+                <w:szCs w:val="24"/>
+              </w:rPr>
+              <w:t>Disk Reader</w:t>
+            </w:r>
+          </w:p>
+        </w:tc>
+        <w:tc>
+          <w:tcPr>
+            <w:tcW w:w="1327" w:type="dxa"/>
+          </w:tcPr>
+          <w:p>
+            <w:pPr>
+              <w:jc w:val="center"/>
+              <w:rPr>
+                <w:rFonts w:ascii="Times New Roman" w:hAnsi="Times New Roman" w:cs="Times New Roman"/>
+                <w:sz w:val="24"/>
+                <w:szCs w:val="24"/>
+              </w:rPr>
+            </w:pPr>
+            <w:r>
+              <w:rPr>
+                <w:rFonts w:ascii="Times New Roman" w:hAnsi="Times New Roman" w:cs="Times New Roman"/>
+                <w:sz w:val="24"/>
+                <w:szCs w:val="24"/>
+              </w:rPr>
+              <w:t>$19.</w:t>
+            </w:r>
+            <w:r>
+              <w:rPr>
+                <w:rFonts w:ascii="Times New Roman" w:hAnsi="Times New Roman" w:cs="Times New Roman"/>
+                <w:sz w:val="24"/>
+                <w:szCs w:val="24"/>
+              </w:rPr>
+              <w:t>74</w:t>
+            </w:r>
+          </w:p>
+        </w:tc>
+      </w:tr>
+      <w:tr>
+        <w:tc>
+          <w:tcPr>
             <w:tcW w:w="4713" w:type="dxa"/>
           </w:tcPr>
           <w:p>
@@ -3021,7 +2969,7 @@
                 <w:sz w:val="24"/>
                 <w:szCs w:val="24"/>
               </w:rPr>
-              <w:t>IR LED</w:t>
+              <w:t>Stepper Motor</w:t>
             </w:r>
           </w:p>
         </w:tc>
@@ -3070,7 +3018,7 @@
                 <w:sz w:val="24"/>
                 <w:szCs w:val="24"/>
               </w:rPr>
-              <w:t>4</w:t>
+              <w:t>1</w:t>
             </w:r>
           </w:p>
         </w:tc>
@@ -3093,7 +3041,7 @@
                 <w:sz w:val="24"/>
                 <w:szCs w:val="24"/>
               </w:rPr>
-              <w:t>$0.25</w:t>
+              <w:t>$7.49</w:t>
             </w:r>
           </w:p>
         </w:tc>
@@ -3116,7 +3064,7 @@
                 <w:sz w:val="24"/>
                 <w:szCs w:val="24"/>
               </w:rPr>
-              <w:t>$1.00</w:t>
+              <w:t>$7.49</w:t>
             </w:r>
           </w:p>
         </w:tc>
@@ -3141,7 +3089,7 @@
                 <w:sz w:val="24"/>
                 <w:szCs w:val="24"/>
               </w:rPr>
-              <w:t>Photodiode</w:t>
+              <w:t>IR LED</w:t>
             </w:r>
           </w:p>
         </w:tc>
@@ -3213,7 +3161,7 @@
                 <w:sz w:val="24"/>
                 <w:szCs w:val="24"/>
               </w:rPr>
-              <w:t>$0.89</w:t>
+              <w:t>$0.25</w:t>
             </w:r>
           </w:p>
         </w:tc>
@@ -3236,7 +3184,7 @@
                 <w:sz w:val="24"/>
                 <w:szCs w:val="24"/>
               </w:rPr>
-              <w:t>$3.56</w:t>
+              <w:t>$1.00</w:t>
             </w:r>
           </w:p>
         </w:tc>
@@ -3261,7 +3209,7 @@
                 <w:sz w:val="24"/>
                 <w:szCs w:val="24"/>
               </w:rPr>
-              <w:t>L293NE (Motor Driver)</w:t>
+              <w:t>Photodiode</w:t>
             </w:r>
           </w:p>
         </w:tc>
@@ -3272,11 +3220,19 @@
           <w:p>
             <w:pPr>
               <w:jc w:val="center"/>
+              <w:rPr>
+                <w:rFonts w:ascii="Times New Roman" w:hAnsi="Times New Roman" w:cs="Times New Roman"/>
+                <w:sz w:val="24"/>
+                <w:szCs w:val="24"/>
+              </w:rPr>
             </w:pPr>
             <w:hyperlink r:id="rId25" w:history="1">
               <w:r>
                 <w:rPr>
                   <w:rStyle w:val="Hyperlink"/>
+                  <w:rFonts w:ascii="Times New Roman" w:hAnsi="Times New Roman" w:cs="Times New Roman"/>
+                  <w:sz w:val="24"/>
+                  <w:szCs w:val="24"/>
                 </w:rPr>
                 <w:t>Link</w:t>
               </w:r>
@@ -3302,7 +3258,7 @@
                 <w:sz w:val="24"/>
                 <w:szCs w:val="24"/>
               </w:rPr>
-              <w:t>1</w:t>
+              <w:t>4</w:t>
             </w:r>
           </w:p>
         </w:tc>
@@ -3325,7 +3281,7 @@
                 <w:sz w:val="24"/>
                 <w:szCs w:val="24"/>
               </w:rPr>
-              <w:t>$3.59</w:t>
+              <w:t>$0.89</w:t>
             </w:r>
           </w:p>
         </w:tc>
@@ -3348,7 +3304,7 @@
                 <w:sz w:val="24"/>
                 <w:szCs w:val="24"/>
               </w:rPr>
-              <w:t>$3.59</w:t>
+              <w:t>$3.56</w:t>
             </w:r>
           </w:p>
         </w:tc>
@@ -3373,7 +3329,7 @@
                 <w:sz w:val="24"/>
                 <w:szCs w:val="24"/>
               </w:rPr>
-              <w:t>1N5818 Schottky Diode</w:t>
+              <w:t>L293NE (Motor Driver)</w:t>
             </w:r>
           </w:p>
         </w:tc>
@@ -3414,7 +3370,7 @@
                 <w:sz w:val="24"/>
                 <w:szCs w:val="24"/>
               </w:rPr>
-              <w:t>8</w:t>
+              <w:t>1</w:t>
             </w:r>
           </w:p>
         </w:tc>
@@ -3437,7 +3393,7 @@
                 <w:sz w:val="24"/>
                 <w:szCs w:val="24"/>
               </w:rPr>
-              <w:t>$0.35</w:t>
+              <w:t>$3.59</w:t>
             </w:r>
           </w:p>
         </w:tc>
@@ -3460,7 +3416,7 @@
                 <w:sz w:val="24"/>
                 <w:szCs w:val="24"/>
               </w:rPr>
-              <w:t>$2.80</w:t>
+              <w:t>$3.59</w:t>
             </w:r>
           </w:p>
         </w:tc>
@@ -3485,7 +3441,7 @@
                 <w:sz w:val="24"/>
                 <w:szCs w:val="24"/>
               </w:rPr>
-              <w:t>PN2222 Transistor</w:t>
+              <w:t>1N5818 Schottky Diode</w:t>
             </w:r>
           </w:p>
         </w:tc>
@@ -3526,7 +3482,7 @@
                 <w:sz w:val="24"/>
                 <w:szCs w:val="24"/>
               </w:rPr>
-              <w:t>4</w:t>
+              <w:t>8</w:t>
             </w:r>
           </w:p>
         </w:tc>
@@ -3549,7 +3505,7 @@
                 <w:sz w:val="24"/>
                 <w:szCs w:val="24"/>
               </w:rPr>
-              <w:t>$0.25</w:t>
+              <w:t>$0.35</w:t>
             </w:r>
           </w:p>
         </w:tc>
@@ -3572,7 +3528,7 @@
                 <w:sz w:val="24"/>
                 <w:szCs w:val="24"/>
               </w:rPr>
-              <w:t>$1.00</w:t>
+              <w:t>$2.80</w:t>
             </w:r>
           </w:p>
         </w:tc>
@@ -3597,6 +3553,118 @@
                 <w:sz w:val="24"/>
                 <w:szCs w:val="24"/>
               </w:rPr>
+              <w:t>PN2222 Transistor</w:t>
+            </w:r>
+          </w:p>
+        </w:tc>
+        <w:tc>
+          <w:tcPr>
+            <w:tcW w:w="670" w:type="dxa"/>
+          </w:tcPr>
+          <w:p>
+            <w:pPr>
+              <w:jc w:val="center"/>
+            </w:pPr>
+            <w:hyperlink r:id="rId28" w:history="1">
+              <w:r>
+                <w:rPr>
+                  <w:rStyle w:val="Hyperlink"/>
+                </w:rPr>
+                <w:t>Link</w:t>
+              </w:r>
+            </w:hyperlink>
+          </w:p>
+        </w:tc>
+        <w:tc>
+          <w:tcPr>
+            <w:tcW w:w="1272" w:type="dxa"/>
+          </w:tcPr>
+          <w:p>
+            <w:pPr>
+              <w:jc w:val="center"/>
+              <w:rPr>
+                <w:rFonts w:ascii="Times New Roman" w:hAnsi="Times New Roman" w:cs="Times New Roman"/>
+                <w:sz w:val="24"/>
+                <w:szCs w:val="24"/>
+              </w:rPr>
+            </w:pPr>
+            <w:r>
+              <w:rPr>
+                <w:rFonts w:ascii="Times New Roman" w:hAnsi="Times New Roman" w:cs="Times New Roman"/>
+                <w:sz w:val="24"/>
+                <w:szCs w:val="24"/>
+              </w:rPr>
+              <w:t>4</w:t>
+            </w:r>
+          </w:p>
+        </w:tc>
+        <w:tc>
+          <w:tcPr>
+            <w:tcW w:w="1368" w:type="dxa"/>
+          </w:tcPr>
+          <w:p>
+            <w:pPr>
+              <w:jc w:val="center"/>
+              <w:rPr>
+                <w:rFonts w:ascii="Times New Roman" w:hAnsi="Times New Roman" w:cs="Times New Roman"/>
+                <w:sz w:val="24"/>
+                <w:szCs w:val="24"/>
+              </w:rPr>
+            </w:pPr>
+            <w:r>
+              <w:rPr>
+                <w:rFonts w:ascii="Times New Roman" w:hAnsi="Times New Roman" w:cs="Times New Roman"/>
+                <w:sz w:val="24"/>
+                <w:szCs w:val="24"/>
+              </w:rPr>
+              <w:t>$0.25</w:t>
+            </w:r>
+          </w:p>
+        </w:tc>
+        <w:tc>
+          <w:tcPr>
+            <w:tcW w:w="1327" w:type="dxa"/>
+          </w:tcPr>
+          <w:p>
+            <w:pPr>
+              <w:jc w:val="center"/>
+              <w:rPr>
+                <w:rFonts w:ascii="Times New Roman" w:hAnsi="Times New Roman" w:cs="Times New Roman"/>
+                <w:sz w:val="24"/>
+                <w:szCs w:val="24"/>
+              </w:rPr>
+            </w:pPr>
+            <w:r>
+              <w:rPr>
+                <w:rFonts w:ascii="Times New Roman" w:hAnsi="Times New Roman" w:cs="Times New Roman"/>
+                <w:sz w:val="24"/>
+                <w:szCs w:val="24"/>
+              </w:rPr>
+              <w:t>$1.00</w:t>
+            </w:r>
+          </w:p>
+        </w:tc>
+      </w:tr>
+      <w:tr>
+        <w:tc>
+          <w:tcPr>
+            <w:tcW w:w="4713" w:type="dxa"/>
+          </w:tcPr>
+          <w:p>
+            <w:pPr>
+              <w:jc w:val="center"/>
+              <w:rPr>
+                <w:rFonts w:ascii="Times New Roman" w:hAnsi="Times New Roman" w:cs="Times New Roman"/>
+                <w:sz w:val="24"/>
+                <w:szCs w:val="24"/>
+              </w:rPr>
+            </w:pPr>
+            <w:r>
+              <w:rPr>
+                <w:rFonts w:ascii="Times New Roman" w:hAnsi="Times New Roman" w:cs="Times New Roman"/>
+                <w:sz w:val="24"/>
+                <w:szCs w:val="24"/>
+              </w:rPr>
               <w:t>1 K-Ohm Resistor</w:t>
             </w:r>
           </w:p>
@@ -3609,7 +3677,7 @@
             <w:pPr>
               <w:jc w:val="center"/>
             </w:pPr>
-            <w:hyperlink r:id="rId28" w:history="1">
+            <w:hyperlink r:id="rId29" w:history="1">
               <w:r>
                 <w:rPr>
                   <w:rStyle w:val="Hyperlink"/>

</xml_diff>